<commit_message>
Cambios realizados en el curriculum (secundaria)
</commit_message>
<xml_diff>
--- a/CurriculumEjercicio.docx
+++ b/CurriculumEjercicio.docx
@@ -344,48 +344,14 @@
       <w:r>
         <w:rPr>
           <w:b w:val="1"/>
-          <w:vertAlign w:val="baseline"/>
-          <w:rtl w:val="0"/>
-        </w:rPr>
-        <w:t xml:space="preserve">Nombre del grupo en el que se ha trabajado</w:t>
-      </w:r>
-      <w:r>
-        <w:rPr>
-          <w:rtl w:val="0"/>
-        </w:rPr>
-      </w:r>
-    </w:p>
-    <w:p>
-      <w:pPr>
-        <w:spacing w:after="0" w:lineRule="auto"/>
-        <w:rPr>
-          <w:vertAlign w:val="baseline"/>
-        </w:rPr>
-      </w:pPr>
-      <w:r>
-        <w:rPr>
-          <w:vertAlign w:val="baseline"/>
-          <w:rtl w:val="0"/>
-        </w:rPr>
-        <w:t xml:space="preserve">          </w:t>
-      </w:r>
-      <w:r>
-        <w:rPr>
-          <w:sz w:val="20"/>
-          <w:szCs w:val="20"/>
-          <w:vertAlign w:val="baseline"/>
-          <w:rtl w:val="0"/>
-        </w:rPr>
-        <w:t xml:space="preserve">Cargo</w:t>
-      </w:r>
-      <w:r>
-        <w:rPr>
-          <w:vertAlign w:val="baseline"/>
-          <w:rtl w:val="0"/>
-        </w:rPr>
-        <w:t xml:space="preserve">:</w:t>
-        <w:tab/>
-        <w:t xml:space="preserve">Nombre del cargo que se ha desempeñado</w:t>
+          <w:rtl w:val="0"/>
+        </w:rPr>
+        <w:t xml:space="preserve">Prueba Git</w:t>
+      </w:r>
+      <w:r>
+        <w:rPr>
+          <w:rtl w:val="0"/>
+        </w:rPr>
       </w:r>
     </w:p>
     <w:p>
@@ -398,97 +364,43 @@
       </w:pPr>
       <w:r>
         <w:rPr>
-          <w:vertAlign w:val="baseline"/>
-          <w:rtl w:val="0"/>
-        </w:rPr>
-        <w:t xml:space="preserve">       </w:t>
-      </w:r>
-      <w:r>
-        <w:rPr>
-          <w:sz w:val="20"/>
-          <w:szCs w:val="20"/>
-          <w:vertAlign w:val="baseline"/>
-          <w:rtl w:val="0"/>
-        </w:rPr>
-        <w:t xml:space="preserve">Función</w:t>
-      </w:r>
-      <w:r>
-        <w:rPr>
-          <w:vertAlign w:val="baseline"/>
-          <w:rtl w:val="0"/>
-        </w:rPr>
-        <w:t xml:space="preserve">:</w:t>
+          <w:rtl w:val="0"/>
+        </w:rPr>
+      </w:r>
+    </w:p>
+    <w:p>
+      <w:pPr>
+        <w:spacing w:after="0" w:lineRule="auto"/>
+        <w:rPr>
+          <w:vertAlign w:val="baseline"/>
+        </w:rPr>
+      </w:pPr>
+      <w:r>
+        <w:rPr>
+          <w:b w:val="1"/>
+          <w:vertAlign w:val="baseline"/>
+          <w:rtl w:val="0"/>
+        </w:rPr>
+        <w:t xml:space="preserve">1999-2001</w:t>
+      </w:r>
+      <w:r>
+        <w:rPr>
+          <w:vertAlign w:val="baseline"/>
+          <w:rtl w:val="0"/>
+        </w:rPr>
         <w:tab/>
-        <w:t xml:space="preserve">Descripción de las funciones que se han desempeñado en la empresa. No es necesario que sean muy detalladas, pero si que den una idea general de las capacidades del candidato</w:t>
-      </w:r>
-    </w:p>
-    <w:p>
-      <w:pPr>
-        <w:spacing w:after="0" w:lineRule="auto"/>
-        <w:rPr>
-          <w:vertAlign w:val="baseline"/>
-        </w:rPr>
-      </w:pPr>
+      </w:r>
       <w:r>
         <w:rPr>
           <w:b w:val="1"/>
-          <w:vertAlign w:val="baseline"/>
-          <w:rtl w:val="0"/>
-        </w:rPr>
-        <w:t xml:space="preserve">1999-2001</w:t>
-      </w:r>
-      <w:r>
-        <w:rPr>
-          <w:vertAlign w:val="baseline"/>
-          <w:rtl w:val="0"/>
-        </w:rPr>
-        <w:tab/>
-      </w:r>
-      <w:r>
-        <w:rPr>
-          <w:b w:val="1"/>
-          <w:vertAlign w:val="baseline"/>
-          <w:rtl w:val="0"/>
-        </w:rPr>
-        <w:t xml:space="preserve">Nombre del grupo en el que se ha trabajado</w:t>
-      </w:r>
-      <w:r>
-        <w:rPr>
-          <w:rtl w:val="0"/>
-        </w:rPr>
-      </w:r>
-    </w:p>
-    <w:p>
-      <w:pPr>
-        <w:spacing w:after="0" w:lineRule="auto"/>
-        <w:rPr>
-          <w:vertAlign w:val="baseline"/>
-        </w:rPr>
-      </w:pPr>
-      <w:r>
-        <w:rPr>
-          <w:vertAlign w:val="baseline"/>
-          <w:rtl w:val="0"/>
-        </w:rPr>
-        <w:t xml:space="preserve">          </w:t>
-      </w:r>
-      <w:r>
-        <w:rPr>
-          <w:sz w:val="20"/>
-          <w:szCs w:val="20"/>
-          <w:vertAlign w:val="baseline"/>
-          <w:rtl w:val="0"/>
-        </w:rPr>
-        <w:t xml:space="preserve">Cargo</w:t>
-      </w:r>
-      <w:r>
-        <w:rPr>
-          <w:vertAlign w:val="baseline"/>
-          <w:rtl w:val="0"/>
-        </w:rPr>
-        <w:t xml:space="preserve">:</w:t>
-        <w:tab/>
-        <w:t xml:space="preserve">Nombre del cargo que se ha desempeñado</w:t>
+          <w:rtl w:val="0"/>
+        </w:rPr>
+        <w:t xml:space="preserve">Prueba Git Prueba Git Prueba Git</w:t>
+      </w:r>
+      <w:r>
+        <w:rPr>
+          <w:rtl w:val="0"/>
+        </w:rPr>
       </w:r>
     </w:p>
     <w:p>
@@ -501,97 +413,43 @@
       </w:pPr>
       <w:r>
         <w:rPr>
-          <w:vertAlign w:val="baseline"/>
-          <w:rtl w:val="0"/>
-        </w:rPr>
-        <w:t xml:space="preserve">       </w:t>
-      </w:r>
-      <w:r>
-        <w:rPr>
-          <w:sz w:val="20"/>
-          <w:szCs w:val="20"/>
-          <w:vertAlign w:val="baseline"/>
-          <w:rtl w:val="0"/>
-        </w:rPr>
-        <w:t xml:space="preserve">Función</w:t>
-      </w:r>
-      <w:r>
-        <w:rPr>
-          <w:vertAlign w:val="baseline"/>
-          <w:rtl w:val="0"/>
-        </w:rPr>
-        <w:t xml:space="preserve">:</w:t>
+          <w:rtl w:val="0"/>
+        </w:rPr>
+      </w:r>
+    </w:p>
+    <w:p>
+      <w:pPr>
+        <w:spacing w:after="0" w:lineRule="auto"/>
+        <w:rPr>
+          <w:vertAlign w:val="baseline"/>
+        </w:rPr>
+      </w:pPr>
+      <w:r>
+        <w:rPr>
+          <w:b w:val="1"/>
+          <w:vertAlign w:val="baseline"/>
+          <w:rtl w:val="0"/>
+        </w:rPr>
+        <w:t xml:space="preserve">1999-2001</w:t>
+      </w:r>
+      <w:r>
+        <w:rPr>
+          <w:vertAlign w:val="baseline"/>
+          <w:rtl w:val="0"/>
+        </w:rPr>
         <w:tab/>
-        <w:t xml:space="preserve">Descripción de las funciones que se han desempeñado en la empresa. No es necesario que sean muy detalladas, pero si que den una idea general de las capacidades del candidato</w:t>
-      </w:r>
-    </w:p>
-    <w:p>
-      <w:pPr>
-        <w:spacing w:after="0" w:lineRule="auto"/>
-        <w:rPr>
-          <w:vertAlign w:val="baseline"/>
-        </w:rPr>
-      </w:pPr>
+      </w:r>
       <w:r>
         <w:rPr>
           <w:b w:val="1"/>
-          <w:vertAlign w:val="baseline"/>
-          <w:rtl w:val="0"/>
-        </w:rPr>
-        <w:t xml:space="preserve">1999-2001</w:t>
-      </w:r>
-      <w:r>
-        <w:rPr>
-          <w:vertAlign w:val="baseline"/>
-          <w:rtl w:val="0"/>
-        </w:rPr>
-        <w:tab/>
-      </w:r>
-      <w:r>
-        <w:rPr>
-          <w:b w:val="1"/>
-          <w:vertAlign w:val="baseline"/>
-          <w:rtl w:val="0"/>
-        </w:rPr>
-        <w:t xml:space="preserve">Nombre del grupo en el que se ha trabajado</w:t>
-      </w:r>
-      <w:r>
-        <w:rPr>
-          <w:rtl w:val="0"/>
-        </w:rPr>
-      </w:r>
-    </w:p>
-    <w:p>
-      <w:pPr>
-        <w:spacing w:after="0" w:lineRule="auto"/>
-        <w:rPr>
-          <w:vertAlign w:val="baseline"/>
-        </w:rPr>
-      </w:pPr>
-      <w:r>
-        <w:rPr>
-          <w:vertAlign w:val="baseline"/>
-          <w:rtl w:val="0"/>
-        </w:rPr>
-        <w:t xml:space="preserve">          </w:t>
-      </w:r>
-      <w:r>
-        <w:rPr>
-          <w:sz w:val="20"/>
-          <w:szCs w:val="20"/>
-          <w:vertAlign w:val="baseline"/>
-          <w:rtl w:val="0"/>
-        </w:rPr>
-        <w:t xml:space="preserve">Cargo</w:t>
-      </w:r>
-      <w:r>
-        <w:rPr>
-          <w:vertAlign w:val="baseline"/>
-          <w:rtl w:val="0"/>
-        </w:rPr>
-        <w:t xml:space="preserve">:</w:t>
-        <w:tab/>
-        <w:t xml:space="preserve">Nombre del cargo que se ha desempeñado</w:t>
+          <w:rtl w:val="0"/>
+        </w:rPr>
+        <w:t xml:space="preserve">Prueba Git</w:t>
+      </w:r>
+      <w:r>
+        <w:rPr>
+          <w:rtl w:val="0"/>
+        </w:rPr>
       </w:r>
     </w:p>
     <w:p>
@@ -604,28 +462,8 @@
       </w:pPr>
       <w:r>
         <w:rPr>
-          <w:vertAlign w:val="baseline"/>
-          <w:rtl w:val="0"/>
-        </w:rPr>
-        <w:t xml:space="preserve">       </w:t>
-      </w:r>
-      <w:r>
-        <w:rPr>
-          <w:sz w:val="20"/>
-          <w:szCs w:val="20"/>
-          <w:vertAlign w:val="baseline"/>
-          <w:rtl w:val="0"/>
-        </w:rPr>
-        <w:t xml:space="preserve">Función</w:t>
-      </w:r>
-      <w:r>
-        <w:rPr>
-          <w:vertAlign w:val="baseline"/>
-          <w:rtl w:val="0"/>
-        </w:rPr>
-        <w:t xml:space="preserve">:</w:t>
-        <w:tab/>
-        <w:t xml:space="preserve">Descripción de las funciones que se han desempeñado en la empresa. No es necesario que sean muy detalladas, pero si que den una idea general de las capacidades del candidato</w:t>
+          <w:rtl w:val="0"/>
+        </w:rPr>
       </w:r>
     </w:p>
     <w:p>
@@ -715,47 +553,14 @@
       <w:r>
         <w:rPr>
           <w:b w:val="1"/>
-          <w:vertAlign w:val="baseline"/>
-          <w:rtl w:val="0"/>
-        </w:rPr>
-        <w:t xml:space="preserve">Nombre de la titulación</w:t>
-      </w:r>
-      <w:r>
-        <w:rPr>
-          <w:rtl w:val="0"/>
-        </w:rPr>
-      </w:r>
-    </w:p>
-    <w:p>
-      <w:pPr>
-        <w:spacing w:after="0" w:lineRule="auto"/>
-        <w:rPr>
-          <w:vertAlign w:val="baseline"/>
-        </w:rPr>
-      </w:pPr>
-      <w:r>
-        <w:rPr>
-          <w:vertAlign w:val="baseline"/>
-          <w:rtl w:val="0"/>
-        </w:rPr>
-        <w:t xml:space="preserve">          </w:t>
-      </w:r>
-      <w:r>
-        <w:rPr>
-          <w:sz w:val="20"/>
-          <w:szCs w:val="20"/>
-          <w:vertAlign w:val="baseline"/>
-          <w:rtl w:val="0"/>
-        </w:rPr>
-        <w:tab/>
-        <w:tab/>
-      </w:r>
-      <w:r>
-        <w:rPr>
-          <w:vertAlign w:val="baseline"/>
-          <w:rtl w:val="0"/>
-        </w:rPr>
-        <w:t xml:space="preserve">Institución que otorga el título</w:t>
+          <w:rtl w:val="0"/>
+        </w:rPr>
+        <w:t xml:space="preserve">Prueba GitPrueba GitPrueba Git</w:t>
+      </w:r>
+      <w:r>
+        <w:rPr>
+          <w:rtl w:val="0"/>
+        </w:rPr>
       </w:r>
     </w:p>
     <w:p>
@@ -768,80 +573,43 @@
       </w:pPr>
       <w:r>
         <w:rPr>
-          <w:vertAlign w:val="baseline"/>
-          <w:rtl w:val="0"/>
-        </w:rPr>
-        <w:t xml:space="preserve">       </w:t>
+          <w:rtl w:val="0"/>
+        </w:rPr>
+      </w:r>
+    </w:p>
+    <w:p>
+      <w:pPr>
+        <w:spacing w:after="0" w:lineRule="auto"/>
+        <w:rPr>
+          <w:vertAlign w:val="baseline"/>
+        </w:rPr>
+      </w:pPr>
+      <w:r>
+        <w:rPr>
+          <w:b w:val="1"/>
+          <w:vertAlign w:val="baseline"/>
+          <w:rtl w:val="0"/>
+        </w:rPr>
+        <w:t xml:space="preserve">1999-2001</w:t>
+      </w:r>
+      <w:r>
+        <w:rPr>
+          <w:vertAlign w:val="baseline"/>
+          <w:rtl w:val="0"/>
+        </w:rPr>
         <w:tab/>
-        <w:t xml:space="preserve">Breve descripción de la formación adquirida</w:t>
-      </w:r>
-    </w:p>
-    <w:p>
-      <w:pPr>
-        <w:spacing w:after="0" w:lineRule="auto"/>
-        <w:rPr>
-          <w:vertAlign w:val="baseline"/>
-        </w:rPr>
-      </w:pPr>
+      </w:r>
       <w:r>
         <w:rPr>
           <w:b w:val="1"/>
-          <w:vertAlign w:val="baseline"/>
-          <w:rtl w:val="0"/>
-        </w:rPr>
-        <w:t xml:space="preserve">1999-2001</w:t>
-      </w:r>
-      <w:r>
-        <w:rPr>
-          <w:vertAlign w:val="baseline"/>
-          <w:rtl w:val="0"/>
-        </w:rPr>
-        <w:tab/>
-      </w:r>
-      <w:r>
-        <w:rPr>
-          <w:b w:val="1"/>
-          <w:vertAlign w:val="baseline"/>
-          <w:rtl w:val="0"/>
-        </w:rPr>
-        <w:t xml:space="preserve">Nombre de la titulación</w:t>
-      </w:r>
-      <w:r>
-        <w:rPr>
-          <w:rtl w:val="0"/>
-        </w:rPr>
-      </w:r>
-    </w:p>
-    <w:p>
-      <w:pPr>
-        <w:spacing w:after="0" w:lineRule="auto"/>
-        <w:rPr>
-          <w:vertAlign w:val="baseline"/>
-        </w:rPr>
-      </w:pPr>
-      <w:r>
-        <w:rPr>
-          <w:vertAlign w:val="baseline"/>
-          <w:rtl w:val="0"/>
-        </w:rPr>
-        <w:t xml:space="preserve">          </w:t>
-      </w:r>
-      <w:r>
-        <w:rPr>
-          <w:sz w:val="20"/>
-          <w:szCs w:val="20"/>
-          <w:vertAlign w:val="baseline"/>
-          <w:rtl w:val="0"/>
-        </w:rPr>
-        <w:tab/>
-        <w:tab/>
-      </w:r>
-      <w:r>
-        <w:rPr>
-          <w:vertAlign w:val="baseline"/>
-          <w:rtl w:val="0"/>
-        </w:rPr>
-        <w:t xml:space="preserve">Institución que otorga el título</w:t>
+          <w:rtl w:val="0"/>
+        </w:rPr>
+        <w:t xml:space="preserve">Prueba Git</w:t>
+      </w:r>
+      <w:r>
+        <w:rPr>
+          <w:rtl w:val="0"/>
+        </w:rPr>
       </w:r>
     </w:p>
     <w:p>
@@ -854,12 +622,8 @@
       </w:pPr>
       <w:r>
         <w:rPr>
-          <w:vertAlign w:val="baseline"/>
-          <w:rtl w:val="0"/>
-        </w:rPr>
-        <w:t xml:space="preserve">       </w:t>
-        <w:tab/>
-        <w:t xml:space="preserve">Breve descripción de la formación adquirida</w:t>
+          <w:rtl w:val="0"/>
+        </w:rPr>
       </w:r>
     </w:p>
     <w:p>
@@ -2772,7 +2536,7 @@
 
 <file path=customXML/item1.xml><?xml version="1.0" encoding="utf-8"?>
 <go:gDocsCustomXmlDataStorage xmlns:go="http://customooxmlschemas.google.com/" xmlns:r="http://schemas.openxmlformats.org/officeDocument/2006/relationships">
-  <go:docsCustomData xmlns:go="http://customooxmlschemas.google.com/" roundtripDataSignature="AMtx7mi7NXKn0+K/ummw/dg3Tsj8jiSnxQ==">AMUW2mXpWQz5O8SpRakbzpnSOg8iq3WQw8bNpBQm7Gl8llZjLnrV/dXkRmFhxaaVZdsD9NimnJ58hR5A3zuplvDwmBfGO35yx0O90P9f5tZDxXlZT3/p79s=</go:docsCustomData>
+  <go:docsCustomData xmlns:go="http://customooxmlschemas.google.com/" roundtripDataSignature="AMtx7mi7NXKn0+K/ummw/dg3Tsj8jiSnxQ==">AMUW2mVNRxXr8aIBdgssgnj2SvSkGvn1fiHABxO0XG2BtITk2ou8KsTxt+dY+wO6quSEmoD4du9rP6FOgX4PPVlUOLQMoEvWCsnaa1R67SPujL9Nbk5aM2c=</go:docsCustomData>
 </go:gDocsCustomXmlDataStorage>
 </file>
 

</xml_diff>